<commit_message>
Agregando imagenes de diagramas de sintaxis al documento
</commit_message>
<xml_diff>
--- a/Documentacion Tokenizador.docx
+++ b/Documentacion Tokenizador.docx
@@ -9,15 +9,7 @@
       <w:bookmarkStart w:id="0" w:name="_y8q1t17s7ywn" w:colFirst="0" w:colLast="0"/>
       <w:bookmarkEnd w:id="0"/>
       <w:r>
-        <w:t xml:space="preserve">Documentación </w:t>
-      </w:r>
-      <w:proofErr w:type="spellStart"/>
-      <w:r>
-        <w:t>tokenizador</w:t>
-      </w:r>
-      <w:proofErr w:type="spellEnd"/>
-      <w:r>
-        <w:t>.</w:t>
+        <w:t>Documentación tokenizador.</w:t>
       </w:r>
     </w:p>
     <w:p>
@@ -46,21 +38,8 @@
       </w:r>
     </w:p>
     <w:p>
-      <w:proofErr w:type="spellStart"/>
-      <w:r>
-        <w:t>Raul</w:t>
-      </w:r>
-      <w:proofErr w:type="spellEnd"/>
-      <w:r>
-        <w:t xml:space="preserve"> Antonio Granados </w:t>
-      </w:r>
-      <w:proofErr w:type="spellStart"/>
-      <w:r>
-        <w:t>Hernandez</w:t>
-      </w:r>
-      <w:proofErr w:type="spellEnd"/>
-      <w:r>
-        <w:t xml:space="preserve"> </w:t>
+      <w:r>
+        <w:t xml:space="preserve">Raul Antonio Granados Hernandez </w:t>
       </w:r>
       <w:r>
         <w:tab/>
@@ -117,48 +96,16 @@
         <w:jc w:val="both"/>
       </w:pPr>
       <w:r>
-        <w:t xml:space="preserve">El </w:t>
-      </w:r>
-      <w:proofErr w:type="spellStart"/>
-      <w:r>
-        <w:t>tokenizador</w:t>
-      </w:r>
-      <w:proofErr w:type="spellEnd"/>
-      <w:r>
-        <w:t xml:space="preserve"> fue desarrollado en JavaScript con notación ECMAScript 6, solamente se hace uso de la consola, el lenguaje objetivo el cual se </w:t>
-      </w:r>
-      <w:proofErr w:type="spellStart"/>
-      <w:r>
-        <w:t>tokeniza</w:t>
-      </w:r>
-      <w:proofErr w:type="spellEnd"/>
-      <w:r>
-        <w:t xml:space="preserve"> es </w:t>
-      </w:r>
-      <w:proofErr w:type="spellStart"/>
+        <w:t xml:space="preserve">El tokenizador fue desarrollado en JavaScript con notación ECMAScript 6, solamente se hace uso de la consola, el lenguaje objetivo el cual se tokeniza es </w:t>
+      </w:r>
       <w:r>
         <w:rPr>
           <w:b/>
         </w:rPr>
-        <w:t>Kotlin</w:t>
-      </w:r>
-      <w:proofErr w:type="spellEnd"/>
-      <w:r>
-        <w:rPr>
-          <w:b/>
-        </w:rPr>
-        <w:t>.</w:t>
-      </w:r>
-      <w:r>
-        <w:t xml:space="preserve"> Los símbolos que toma en cuenta el </w:t>
-      </w:r>
-      <w:proofErr w:type="spellStart"/>
-      <w:r>
-        <w:t>tokenizador</w:t>
-      </w:r>
-      <w:proofErr w:type="spellEnd"/>
-      <w:r>
-        <w:t xml:space="preserve"> son los siguientes:</w:t>
+        <w:t>Kotlin.</w:t>
+      </w:r>
+      <w:r>
+        <w:t xml:space="preserve"> Los símbolos que toma en cuenta el tokenizador son los siguientes:</w:t>
       </w:r>
     </w:p>
     <w:p/>
@@ -175,199 +122,179 @@
         <w:rPr>
           <w:lang w:val="en-US"/>
         </w:rPr>
-        <w:t xml:space="preserve">Palabras </w:t>
-      </w:r>
-      <w:proofErr w:type="spellStart"/>
-      <w:r>
-        <w:rPr>
-          <w:lang w:val="en-US"/>
-        </w:rPr>
-        <w:t>reservadas</w:t>
-      </w:r>
-      <w:proofErr w:type="spellEnd"/>
-      <w:r>
-        <w:rPr>
-          <w:lang w:val="en-US"/>
-        </w:rPr>
+        <w:t>Palabras reservadas:</w:t>
+      </w:r>
+    </w:p>
+    <w:p>
+      <w:pPr>
+        <w:rPr>
+          <w:lang w:val="en-US"/>
+        </w:rPr>
+      </w:pPr>
+      <w:r>
+        <w:rPr>
+          <w:lang w:val="en-US"/>
+        </w:rPr>
+        <w:t>Int</w:t>
+      </w:r>
+    </w:p>
+    <w:p>
+      <w:pPr>
+        <w:rPr>
+          <w:lang w:val="en-US"/>
+        </w:rPr>
+      </w:pPr>
+      <w:r>
+        <w:rPr>
+          <w:lang w:val="en-US"/>
+        </w:rPr>
+        <w:t>Float</w:t>
+      </w:r>
+    </w:p>
+    <w:p>
+      <w:pPr>
+        <w:rPr>
+          <w:lang w:val="en-US"/>
+        </w:rPr>
+      </w:pPr>
+      <w:r>
+        <w:rPr>
+          <w:lang w:val="en-US"/>
+        </w:rPr>
+        <w:t>Char</w:t>
+      </w:r>
+    </w:p>
+    <w:p>
+      <w:pPr>
+        <w:rPr>
+          <w:lang w:val="en-US"/>
+        </w:rPr>
+      </w:pPr>
+      <w:r>
+        <w:rPr>
+          <w:lang w:val="en-US"/>
+        </w:rPr>
+        <w:t>String</w:t>
+      </w:r>
+    </w:p>
+    <w:p>
+      <w:pPr>
+        <w:rPr>
+          <w:lang w:val="en-US"/>
+        </w:rPr>
+      </w:pPr>
+      <w:r>
+        <w:rPr>
+          <w:lang w:val="en-US"/>
+        </w:rPr>
+        <w:t>return</w:t>
+      </w:r>
+    </w:p>
+    <w:p>
+      <w:pPr>
+        <w:rPr>
+          <w:lang w:val="en-US"/>
+        </w:rPr>
+      </w:pPr>
+      <w:r>
+        <w:rPr>
+          <w:lang w:val="en-US"/>
+        </w:rPr>
+        <w:t>fun</w:t>
+      </w:r>
+    </w:p>
+    <w:p>
+      <w:pPr>
+        <w:rPr>
+          <w:lang w:val="en-US"/>
+        </w:rPr>
+      </w:pPr>
+      <w:r>
+        <w:rPr>
+          <w:lang w:val="en-US"/>
+        </w:rPr>
+        <w:t>if</w:t>
+      </w:r>
+    </w:p>
+    <w:p>
+      <w:pPr>
+        <w:rPr>
+          <w:lang w:val="en-US"/>
+        </w:rPr>
+      </w:pPr>
+      <w:r>
+        <w:rPr>
+          <w:lang w:val="en-US"/>
+        </w:rPr>
+        <w:t>else</w:t>
+      </w:r>
+    </w:p>
+    <w:p>
+      <w:pPr>
+        <w:rPr>
+          <w:lang w:val="en-US"/>
+        </w:rPr>
+      </w:pPr>
+      <w:r>
+        <w:rPr>
+          <w:lang w:val="en-US"/>
+        </w:rPr>
+        <w:t>do</w:t>
+      </w:r>
+    </w:p>
+    <w:p>
+      <w:pPr>
+        <w:rPr>
+          <w:lang w:val="en-US"/>
+        </w:rPr>
+      </w:pPr>
+      <w:r>
+        <w:rPr>
+          <w:lang w:val="en-US"/>
+        </w:rPr>
+        <w:t>while</w:t>
+      </w:r>
+    </w:p>
+    <w:p>
+      <w:pPr>
+        <w:rPr>
+          <w:lang w:val="en-US"/>
+        </w:rPr>
+      </w:pPr>
+      <w:r>
+        <w:rPr>
+          <w:lang w:val="en-US"/>
+        </w:rPr>
+        <w:t>for</w:t>
+      </w:r>
+    </w:p>
+    <w:p>
+      <w:pPr>
+        <w:rPr>
+          <w:lang w:val="es-SV"/>
+        </w:rPr>
+      </w:pPr>
+      <w:r>
+        <w:rPr>
+          <w:lang w:val="es-SV"/>
+        </w:rPr>
+        <w:t>void</w:t>
+      </w:r>
+    </w:p>
+    <w:p>
+      <w:r>
         <w:t>:</w:t>
       </w:r>
     </w:p>
     <w:p>
-      <w:pPr>
-        <w:rPr>
-          <w:lang w:val="en-US"/>
-        </w:rPr>
-      </w:pPr>
-      <w:r>
-        <w:rPr>
-          <w:lang w:val="en-US"/>
-        </w:rPr>
-        <w:t>Int</w:t>
-      </w:r>
-    </w:p>
-    <w:p>
-      <w:pPr>
-        <w:rPr>
-          <w:lang w:val="en-US"/>
-        </w:rPr>
-      </w:pPr>
-      <w:r>
-        <w:rPr>
-          <w:lang w:val="en-US"/>
-        </w:rPr>
-        <w:t>Float</w:t>
-      </w:r>
-    </w:p>
-    <w:p>
-      <w:pPr>
-        <w:rPr>
-          <w:lang w:val="en-US"/>
-        </w:rPr>
-      </w:pPr>
-      <w:r>
-        <w:rPr>
-          <w:lang w:val="en-US"/>
-        </w:rPr>
-        <w:t>Char</w:t>
-      </w:r>
-    </w:p>
-    <w:p>
-      <w:pPr>
-        <w:rPr>
-          <w:lang w:val="en-US"/>
-        </w:rPr>
-      </w:pPr>
-      <w:r>
-        <w:rPr>
-          <w:lang w:val="en-US"/>
-        </w:rPr>
-        <w:t>String</w:t>
-      </w:r>
-    </w:p>
-    <w:p>
-      <w:pPr>
-        <w:rPr>
-          <w:lang w:val="en-US"/>
-        </w:rPr>
-      </w:pPr>
-      <w:r>
-        <w:rPr>
-          <w:lang w:val="en-US"/>
-        </w:rPr>
-        <w:t>return</w:t>
-      </w:r>
-    </w:p>
-    <w:p>
-      <w:pPr>
-        <w:rPr>
-          <w:lang w:val="en-US"/>
-        </w:rPr>
-      </w:pPr>
-      <w:r>
-        <w:rPr>
-          <w:lang w:val="en-US"/>
-        </w:rPr>
-        <w:t>fun</w:t>
-      </w:r>
-    </w:p>
-    <w:p>
-      <w:pPr>
-        <w:rPr>
-          <w:lang w:val="en-US"/>
-        </w:rPr>
-      </w:pPr>
-      <w:r>
-        <w:rPr>
-          <w:lang w:val="en-US"/>
-        </w:rPr>
-        <w:t>if</w:t>
-      </w:r>
-    </w:p>
-    <w:p>
-      <w:pPr>
-        <w:rPr>
-          <w:lang w:val="en-US"/>
-        </w:rPr>
-      </w:pPr>
-      <w:r>
-        <w:rPr>
-          <w:lang w:val="en-US"/>
-        </w:rPr>
-        <w:t>else</w:t>
-      </w:r>
-    </w:p>
-    <w:p>
-      <w:pPr>
-        <w:rPr>
-          <w:lang w:val="en-US"/>
-        </w:rPr>
-      </w:pPr>
-      <w:r>
-        <w:rPr>
-          <w:lang w:val="en-US"/>
-        </w:rPr>
-        <w:t>do</w:t>
-      </w:r>
-    </w:p>
-    <w:p>
-      <w:pPr>
-        <w:rPr>
-          <w:lang w:val="en-US"/>
-        </w:rPr>
-      </w:pPr>
-      <w:r>
-        <w:rPr>
-          <w:lang w:val="en-US"/>
-        </w:rPr>
-        <w:t>while</w:t>
-      </w:r>
-    </w:p>
-    <w:p>
-      <w:pPr>
-        <w:rPr>
-          <w:lang w:val="en-US"/>
-        </w:rPr>
-      </w:pPr>
-      <w:r>
-        <w:rPr>
-          <w:lang w:val="en-US"/>
-        </w:rPr>
-        <w:t>for</w:t>
-      </w:r>
-    </w:p>
-    <w:p>
-      <w:pPr>
-        <w:rPr>
-          <w:lang w:val="es-SV"/>
-        </w:rPr>
-      </w:pPr>
-      <w:proofErr w:type="spellStart"/>
-      <w:r>
-        <w:rPr>
-          <w:lang w:val="es-SV"/>
-        </w:rPr>
-        <w:t>void</w:t>
-      </w:r>
-      <w:proofErr w:type="spellEnd"/>
-    </w:p>
-    <w:p>
-      <w:r>
-        <w:t>:</w:t>
-      </w:r>
-    </w:p>
-    <w:p>
-      <w:proofErr w:type="spellStart"/>
       <w:r>
         <w:t>println</w:t>
       </w:r>
-      <w:proofErr w:type="spellEnd"/>
-    </w:p>
-    <w:p>
-      <w:proofErr w:type="spellStart"/>
+    </w:p>
+    <w:p>
       <w:r>
         <w:t>print</w:t>
       </w:r>
-      <w:proofErr w:type="spellEnd"/>
     </w:p>
     <w:p/>
     <w:p>
@@ -549,13 +476,8 @@
     <w:p>
       <w:r>
         <w:tab/>
-        <w:t xml:space="preserve">// </w:t>
-      </w:r>
-      <w:proofErr w:type="spellStart"/>
-      <w:r>
-        <w:t>Cualquier_comentario_aqui</w:t>
-      </w:r>
-      <w:proofErr w:type="spellEnd"/>
+        <w:t>// Cualquier_comentario_aqui</w:t>
+      </w:r>
     </w:p>
     <w:p>
       <w:r>
@@ -565,15 +487,7 @@
     <w:p>
       <w:r>
         <w:tab/>
-        <w:t>/*</w:t>
-      </w:r>
-      <w:proofErr w:type="spellStart"/>
-      <w:r>
-        <w:t>Comentario_de_bloque_aqui</w:t>
-      </w:r>
-      <w:proofErr w:type="spellEnd"/>
-      <w:r>
-        <w:t>*/</w:t>
+        <w:t>/*Comentario_de_bloque_aqui*/</w:t>
       </w:r>
     </w:p>
     <w:p/>
@@ -590,53 +504,19 @@
     <w:p>
       <w:r>
         <w:tab/>
-      </w:r>
-      <w:proofErr w:type="spellStart"/>
-      <w:r>
-        <w:t>var</w:t>
-      </w:r>
-      <w:proofErr w:type="spellEnd"/>
-      <w:r>
-        <w:t xml:space="preserve"> | </w:t>
-      </w:r>
-      <w:proofErr w:type="spellStart"/>
-      <w:proofErr w:type="gramStart"/>
-      <w:r>
-        <w:t>var</w:t>
-      </w:r>
-      <w:proofErr w:type="spellEnd"/>
-      <w:r>
-        <w:t xml:space="preserve"> :</w:t>
-      </w:r>
-      <w:proofErr w:type="gramEnd"/>
-      <w:r>
-        <w:t xml:space="preserve"> Asignadores</w:t>
+        <w:t>var | var : Asignadores</w:t>
       </w:r>
     </w:p>
     <w:p>
       <w:r>
         <w:tab/>
-      </w:r>
-      <w:proofErr w:type="gramStart"/>
-      <w:r>
-        <w:t>; :</w:t>
-      </w:r>
-      <w:proofErr w:type="gramEnd"/>
-      <w:r>
-        <w:t xml:space="preserve"> Fin de instrucción</w:t>
+        <w:t>; : Fin de instrucción</w:t>
       </w:r>
     </w:p>
     <w:p>
       <w:r>
         <w:tab/>
-      </w:r>
-      <w:proofErr w:type="gramStart"/>
-      <w:r>
-        <w:t>= :</w:t>
-      </w:r>
-      <w:proofErr w:type="gramEnd"/>
-      <w:r>
-        <w:t xml:space="preserve"> Símbolo de asignación</w:t>
+        <w:t>= : Símbolo de asignación</w:t>
       </w:r>
     </w:p>
     <w:p/>
@@ -647,15 +527,7 @@
       <w:bookmarkStart w:id="11" w:name="_xmuiw9qe9vmt" w:colFirst="0" w:colLast="0"/>
       <w:bookmarkEnd w:id="11"/>
       <w:r>
-        <w:t xml:space="preserve">Consideraciones del </w:t>
-      </w:r>
-      <w:proofErr w:type="spellStart"/>
-      <w:r>
-        <w:t>tokenizador</w:t>
-      </w:r>
-      <w:proofErr w:type="spellEnd"/>
-      <w:r>
-        <w:t>:</w:t>
+        <w:t>Consideraciones del tokenizador:</w:t>
       </w:r>
     </w:p>
     <w:p>
@@ -688,15 +560,7 @@
         </w:numPr>
       </w:pPr>
       <w:r>
-        <w:t xml:space="preserve">El código a </w:t>
-      </w:r>
-      <w:proofErr w:type="spellStart"/>
-      <w:r>
-        <w:t>tokenizar</w:t>
-      </w:r>
-      <w:proofErr w:type="spellEnd"/>
-      <w:r>
-        <w:t xml:space="preserve"> debe estar en una sola línea.</w:t>
+        <w:t>El código a tokenizar debe estar en una sola línea.</w:t>
       </w:r>
     </w:p>
     <w:p>
@@ -718,15 +582,7 @@
         </w:numPr>
       </w:pPr>
       <w:r>
-        <w:t xml:space="preserve">Puede visualizar el </w:t>
-      </w:r>
-      <w:proofErr w:type="spellStart"/>
-      <w:r>
-        <w:t>tokenizador</w:t>
-      </w:r>
-      <w:proofErr w:type="spellEnd"/>
-      <w:r>
-        <w:t xml:space="preserve"> directamente desde: </w:t>
+        <w:t xml:space="preserve">Puede visualizar el tokenizador directamente desde: </w:t>
       </w:r>
       <w:hyperlink r:id="rId5" w:history="1">
         <w:r>
@@ -838,119 +694,139 @@
       <w:bookmarkStart w:id="14" w:name="_3lovm01ulkjh" w:colFirst="0" w:colLast="0"/>
       <w:bookmarkEnd w:id="14"/>
       <w:r>
-        <w:t xml:space="preserve">Ejemplos de códigos a </w:t>
-      </w:r>
-      <w:proofErr w:type="spellStart"/>
-      <w:r>
-        <w:t>tokenizar</w:t>
-      </w:r>
-      <w:proofErr w:type="spellEnd"/>
-      <w:r>
+        <w:t>Ejemplos de códigos a tokenizar:</w:t>
+      </w:r>
+    </w:p>
+    <w:p/>
+    <w:p>
+      <w:r>
+        <w:t>"fun main(){ val x:String=2; val y=\"Hello\"; //Comentario println(y+x); }"</w:t>
+      </w:r>
+    </w:p>
+    <w:p/>
+    <w:p>
+      <w:r>
+        <w:t>"fun main(){ var x:Char=\'A\'; val y=\"BC\"; //Comentario println(x+y); }"</w:t>
+      </w:r>
+    </w:p>
+    <w:p/>
+    <w:p/>
+    <w:p/>
+    <w:p/>
+    <w:p/>
+    <w:p/>
+    <w:p/>
+    <w:p/>
+    <w:p/>
+    <w:p/>
+    <w:p/>
+    <w:p/>
+    <w:p/>
+    <w:p/>
+    <w:p/>
+    <w:p/>
+    <w:p/>
+    <w:p/>
+    <w:p/>
+    <w:p/>
+    <w:p/>
+    <w:p/>
+    <w:p>
+      <w:pPr>
+        <w:rPr>
+          <w:b/>
+          <w:bCs/>
+          <w:sz w:val="32"/>
+          <w:szCs w:val="32"/>
+        </w:rPr>
+      </w:pPr>
+      <w:r>
+        <w:rPr>
+          <w:b/>
+          <w:bCs/>
+          <w:sz w:val="32"/>
+          <w:szCs w:val="32"/>
+        </w:rPr>
+        <w:lastRenderedPageBreak/>
+        <w:t>Diagramas</w:t>
+      </w:r>
+      <w:r>
+        <w:rPr>
+          <w:b/>
+          <w:bCs/>
+          <w:sz w:val="32"/>
+          <w:szCs w:val="32"/>
+        </w:rPr>
+        <w:t xml:space="preserve"> de sintaxis</w:t>
+      </w:r>
+      <w:r>
+        <w:rPr>
+          <w:b/>
+          <w:bCs/>
+          <w:sz w:val="32"/>
+          <w:szCs w:val="32"/>
+        </w:rPr>
         <w:t>:</w:t>
       </w:r>
     </w:p>
     <w:p/>
     <w:p>
       <w:r>
-        <w:t>"</w:t>
-      </w:r>
-      <w:proofErr w:type="spellStart"/>
-      <w:r>
-        <w:t>fun</w:t>
-      </w:r>
-      <w:proofErr w:type="spellEnd"/>
-      <w:r>
-        <w:t xml:space="preserve"> </w:t>
-      </w:r>
-      <w:proofErr w:type="spellStart"/>
-      <w:proofErr w:type="gramStart"/>
-      <w:r>
-        <w:t>main</w:t>
-      </w:r>
-      <w:proofErr w:type="spellEnd"/>
-      <w:r>
-        <w:t>(</w:t>
-      </w:r>
-      <w:proofErr w:type="gramEnd"/>
-      <w:r>
-        <w:t>){ val x:String=2; val y=\"</w:t>
-      </w:r>
-      <w:proofErr w:type="spellStart"/>
-      <w:r>
-        <w:t>Hello</w:t>
-      </w:r>
-      <w:proofErr w:type="spellEnd"/>
-      <w:r>
-        <w:t xml:space="preserve">\"; //Comentario </w:t>
-      </w:r>
-      <w:proofErr w:type="spellStart"/>
-      <w:r>
-        <w:t>println</w:t>
-      </w:r>
-      <w:proofErr w:type="spellEnd"/>
-      <w:r>
-        <w:t>(</w:t>
-      </w:r>
-      <w:proofErr w:type="spellStart"/>
-      <w:r>
-        <w:t>y+x</w:t>
-      </w:r>
-      <w:proofErr w:type="spellEnd"/>
-      <w:r>
-        <w:t>); }"</w:t>
-      </w:r>
-    </w:p>
-    <w:p/>
-    <w:p>
-      <w:r>
-        <w:t>"</w:t>
-      </w:r>
-      <w:proofErr w:type="spellStart"/>
-      <w:r>
-        <w:t>fun</w:t>
-      </w:r>
-      <w:proofErr w:type="spellEnd"/>
-      <w:r>
-        <w:t xml:space="preserve"> </w:t>
-      </w:r>
-      <w:proofErr w:type="spellStart"/>
-      <w:proofErr w:type="gramStart"/>
-      <w:r>
-        <w:t>main</w:t>
-      </w:r>
-      <w:proofErr w:type="spellEnd"/>
-      <w:r>
-        <w:t>(</w:t>
-      </w:r>
-      <w:proofErr w:type="gramEnd"/>
-      <w:r>
-        <w:t xml:space="preserve">){ </w:t>
-      </w:r>
-      <w:proofErr w:type="spellStart"/>
-      <w:r>
-        <w:t>var</w:t>
-      </w:r>
-      <w:proofErr w:type="spellEnd"/>
-      <w:r>
-        <w:t xml:space="preserve"> x:Char=\'A\'; val y=\"BC\"; //Comentario </w:t>
-      </w:r>
-      <w:proofErr w:type="spellStart"/>
-      <w:r>
-        <w:t>println</w:t>
-      </w:r>
-      <w:proofErr w:type="spellEnd"/>
-      <w:r>
-        <w:t>(</w:t>
-      </w:r>
-      <w:proofErr w:type="spellStart"/>
-      <w:r>
-        <w:t>x+y</w:t>
-      </w:r>
-      <w:proofErr w:type="spellEnd"/>
-      <w:r>
-        <w:t>); }"</w:t>
-      </w:r>
-    </w:p>
+        <w:rPr>
+          <w:noProof/>
+        </w:rPr>
+        <w:drawing>
+          <wp:inline distT="0" distB="0" distL="0" distR="0" wp14:anchorId="16D83EE9" wp14:editId="5B1868DA">
+            <wp:extent cx="5601335" cy="2800350"/>
+            <wp:effectExtent l="0" t="0" r="0" b="0"/>
+            <wp:docPr id="1" name="Imagen 1"/>
+            <wp:cNvGraphicFramePr>
+              <a:graphicFrameLocks xmlns:a="http://schemas.openxmlformats.org/drawingml/2006/main" noChangeAspect="1"/>
+            </wp:cNvGraphicFramePr>
+            <a:graphic xmlns:a="http://schemas.openxmlformats.org/drawingml/2006/main">
+              <a:graphicData uri="http://schemas.openxmlformats.org/drawingml/2006/picture">
+                <pic:pic xmlns:pic="http://schemas.openxmlformats.org/drawingml/2006/picture">
+                  <pic:nvPicPr>
+                    <pic:cNvPr id="0" name="Picture 1"/>
+                    <pic:cNvPicPr>
+                      <a:picLocks noChangeAspect="1" noChangeArrowheads="1"/>
+                    </pic:cNvPicPr>
+                  </pic:nvPicPr>
+                  <pic:blipFill>
+                    <a:blip r:embed="rId6">
+                      <a:extLst>
+                        <a:ext uri="{28A0092B-C50C-407E-A947-70E740481C1C}">
+                          <a14:useLocalDpi xmlns:a14="http://schemas.microsoft.com/office/drawing/2010/main" val="0"/>
+                        </a:ext>
+                      </a:extLst>
+                    </a:blip>
+                    <a:srcRect/>
+                    <a:stretch>
+                      <a:fillRect/>
+                    </a:stretch>
+                  </pic:blipFill>
+                  <pic:spPr bwMode="auto">
+                    <a:xfrm>
+                      <a:off x="0" y="0"/>
+                      <a:ext cx="5602365" cy="2800865"/>
+                    </a:xfrm>
+                    <a:prstGeom prst="rect">
+                      <a:avLst/>
+                    </a:prstGeom>
+                    <a:noFill/>
+                    <a:ln>
+                      <a:noFill/>
+                    </a:ln>
+                  </pic:spPr>
+                </pic:pic>
+              </a:graphicData>
+            </a:graphic>
+          </wp:inline>
+        </w:drawing>
+      </w:r>
+    </w:p>
+    <w:p/>
+    <w:p/>
     <w:p/>
     <w:p>
       <w:pPr>
@@ -965,6 +841,79 @@
           <w:b/>
         </w:rPr>
       </w:pPr>
+      <w:r>
+        <w:rPr>
+          <w:noProof/>
+        </w:rPr>
+        <w:drawing>
+          <wp:inline distT="0" distB="0" distL="0" distR="0" wp14:anchorId="7BD2A761" wp14:editId="66541AED">
+            <wp:extent cx="6184576" cy="3638550"/>
+            <wp:effectExtent l="0" t="0" r="6985" b="0"/>
+            <wp:docPr id="2" name="Imagen 2"/>
+            <wp:cNvGraphicFramePr>
+              <a:graphicFrameLocks xmlns:a="http://schemas.openxmlformats.org/drawingml/2006/main" noChangeAspect="1"/>
+            </wp:cNvGraphicFramePr>
+            <a:graphic xmlns:a="http://schemas.openxmlformats.org/drawingml/2006/main">
+              <a:graphicData uri="http://schemas.openxmlformats.org/drawingml/2006/picture">
+                <pic:pic xmlns:pic="http://schemas.openxmlformats.org/drawingml/2006/picture">
+                  <pic:nvPicPr>
+                    <pic:cNvPr id="0" name="Picture 3"/>
+                    <pic:cNvPicPr>
+                      <a:picLocks noChangeAspect="1" noChangeArrowheads="1"/>
+                    </pic:cNvPicPr>
+                  </pic:nvPicPr>
+                  <pic:blipFill>
+                    <a:blip r:embed="rId7">
+                      <a:extLst>
+                        <a:ext uri="{28A0092B-C50C-407E-A947-70E740481C1C}">
+                          <a14:useLocalDpi xmlns:a14="http://schemas.microsoft.com/office/drawing/2010/main" val="0"/>
+                        </a:ext>
+                      </a:extLst>
+                    </a:blip>
+                    <a:srcRect/>
+                    <a:stretch>
+                      <a:fillRect/>
+                    </a:stretch>
+                  </pic:blipFill>
+                  <pic:spPr bwMode="auto">
+                    <a:xfrm>
+                      <a:off x="0" y="0"/>
+                      <a:ext cx="6188204" cy="3640685"/>
+                    </a:xfrm>
+                    <a:prstGeom prst="rect">
+                      <a:avLst/>
+                    </a:prstGeom>
+                    <a:noFill/>
+                    <a:ln>
+                      <a:noFill/>
+                    </a:ln>
+                  </pic:spPr>
+                </pic:pic>
+              </a:graphicData>
+            </a:graphic>
+          </wp:inline>
+        </w:drawing>
+      </w:r>
+    </w:p>
+    <w:p>
+      <w:pPr>
+        <w:rPr>
+          <w:bCs/>
+        </w:rPr>
+      </w:pPr>
+    </w:p>
+    <w:p>
+      <w:pPr>
+        <w:rPr>
+          <w:bCs/>
+        </w:rPr>
+      </w:pPr>
+      <w:r>
+        <w:rPr>
+          <w:bCs/>
+        </w:rPr>
+        <w:t>Para la creación de los diagramas se hizo uso de la herramienta Draw.io.</w:t>
+      </w:r>
     </w:p>
     <w:sectPr>
       <w:pgSz w:w="11909" w:h="16834"/>
@@ -1204,11 +1153,126 @@
       </w:rPr>
     </w:lvl>
   </w:abstractNum>
+  <w:abstractNum w:abstractNumId="2" w15:restartNumberingAfterBreak="0">
+    <w:nsid w:val="68C220CB"/>
+    <w:multiLevelType w:val="hybridMultilevel"/>
+    <w:tmpl w:val="BD7A73AC"/>
+    <w:lvl w:ilvl="0" w:tplc="D1BE1A14">
+      <w:numFmt w:val="bullet"/>
+      <w:lvlText w:val=""/>
+      <w:lvlJc w:val="left"/>
+      <w:pPr>
+        <w:ind w:left="720" w:hanging="360"/>
+      </w:pPr>
+      <w:rPr>
+        <w:rFonts w:ascii="Symbol" w:eastAsia="Arial" w:hAnsi="Symbol" w:cs="Arial" w:hint="default"/>
+      </w:rPr>
+    </w:lvl>
+    <w:lvl w:ilvl="1" w:tplc="440A0003" w:tentative="1">
+      <w:start w:val="1"/>
+      <w:numFmt w:val="bullet"/>
+      <w:lvlText w:val="o"/>
+      <w:lvlJc w:val="left"/>
+      <w:pPr>
+        <w:ind w:left="1440" w:hanging="360"/>
+      </w:pPr>
+      <w:rPr>
+        <w:rFonts w:ascii="Courier New" w:hAnsi="Courier New" w:cs="Courier New" w:hint="default"/>
+      </w:rPr>
+    </w:lvl>
+    <w:lvl w:ilvl="2" w:tplc="440A0005" w:tentative="1">
+      <w:start w:val="1"/>
+      <w:numFmt w:val="bullet"/>
+      <w:lvlText w:val=""/>
+      <w:lvlJc w:val="left"/>
+      <w:pPr>
+        <w:ind w:left="2160" w:hanging="360"/>
+      </w:pPr>
+      <w:rPr>
+        <w:rFonts w:ascii="Wingdings" w:hAnsi="Wingdings" w:hint="default"/>
+      </w:rPr>
+    </w:lvl>
+    <w:lvl w:ilvl="3" w:tplc="440A0001" w:tentative="1">
+      <w:start w:val="1"/>
+      <w:numFmt w:val="bullet"/>
+      <w:lvlText w:val=""/>
+      <w:lvlJc w:val="left"/>
+      <w:pPr>
+        <w:ind w:left="2880" w:hanging="360"/>
+      </w:pPr>
+      <w:rPr>
+        <w:rFonts w:ascii="Symbol" w:hAnsi="Symbol" w:hint="default"/>
+      </w:rPr>
+    </w:lvl>
+    <w:lvl w:ilvl="4" w:tplc="440A0003" w:tentative="1">
+      <w:start w:val="1"/>
+      <w:numFmt w:val="bullet"/>
+      <w:lvlText w:val="o"/>
+      <w:lvlJc w:val="left"/>
+      <w:pPr>
+        <w:ind w:left="3600" w:hanging="360"/>
+      </w:pPr>
+      <w:rPr>
+        <w:rFonts w:ascii="Courier New" w:hAnsi="Courier New" w:cs="Courier New" w:hint="default"/>
+      </w:rPr>
+    </w:lvl>
+    <w:lvl w:ilvl="5" w:tplc="440A0005" w:tentative="1">
+      <w:start w:val="1"/>
+      <w:numFmt w:val="bullet"/>
+      <w:lvlText w:val=""/>
+      <w:lvlJc w:val="left"/>
+      <w:pPr>
+        <w:ind w:left="4320" w:hanging="360"/>
+      </w:pPr>
+      <w:rPr>
+        <w:rFonts w:ascii="Wingdings" w:hAnsi="Wingdings" w:hint="default"/>
+      </w:rPr>
+    </w:lvl>
+    <w:lvl w:ilvl="6" w:tplc="440A0001" w:tentative="1">
+      <w:start w:val="1"/>
+      <w:numFmt w:val="bullet"/>
+      <w:lvlText w:val=""/>
+      <w:lvlJc w:val="left"/>
+      <w:pPr>
+        <w:ind w:left="5040" w:hanging="360"/>
+      </w:pPr>
+      <w:rPr>
+        <w:rFonts w:ascii="Symbol" w:hAnsi="Symbol" w:hint="default"/>
+      </w:rPr>
+    </w:lvl>
+    <w:lvl w:ilvl="7" w:tplc="440A0003" w:tentative="1">
+      <w:start w:val="1"/>
+      <w:numFmt w:val="bullet"/>
+      <w:lvlText w:val="o"/>
+      <w:lvlJc w:val="left"/>
+      <w:pPr>
+        <w:ind w:left="5760" w:hanging="360"/>
+      </w:pPr>
+      <w:rPr>
+        <w:rFonts w:ascii="Courier New" w:hAnsi="Courier New" w:cs="Courier New" w:hint="default"/>
+      </w:rPr>
+    </w:lvl>
+    <w:lvl w:ilvl="8" w:tplc="440A0005" w:tentative="1">
+      <w:start w:val="1"/>
+      <w:numFmt w:val="bullet"/>
+      <w:lvlText w:val=""/>
+      <w:lvlJc w:val="left"/>
+      <w:pPr>
+        <w:ind w:left="6480" w:hanging="360"/>
+      </w:pPr>
+      <w:rPr>
+        <w:rFonts w:ascii="Wingdings" w:hAnsi="Wingdings" w:hint="default"/>
+      </w:rPr>
+    </w:lvl>
+  </w:abstractNum>
   <w:num w:numId="1">
     <w:abstractNumId w:val="0"/>
   </w:num>
   <w:num w:numId="2">
     <w:abstractNumId w:val="1"/>
+  </w:num>
+  <w:num w:numId="3">
+    <w:abstractNumId w:val="2"/>
   </w:num>
 </w:numbering>
 </file>
@@ -1816,6 +1880,17 @@
       <w:shd w:val="clear" w:color="auto" w:fill="E1DFDD"/>
     </w:rPr>
   </w:style>
+  <w:style w:type="paragraph" w:styleId="Prrafodelista">
+    <w:name w:val="List Paragraph"/>
+    <w:basedOn w:val="Normal"/>
+    <w:uiPriority w:val="34"/>
+    <w:qFormat/>
+    <w:rsid w:val="00BA5F77"/>
+    <w:pPr>
+      <w:ind w:left="720"/>
+      <w:contextualSpacing/>
+    </w:pPr>
+  </w:style>
 </w:styles>
 </file>
 

</xml_diff>